<commit_message>
Q4 and Q6 answered
</commit_message>
<xml_diff>
--- a/midterm/midterm.docx
+++ b/midterm/midterm.docx
@@ -74,10 +74,10 @@
         </w:numPr>
       </w:pPr>
       <w:r>
-        <w:rPr>
-          <w:color w:val="FF0000"/>
-        </w:rPr>
-        <w:t>???</w:t>
+        <w:t>If you clicked on this</w:t>
+      </w:r>
+      <w:r>
+        <w:t xml:space="preserve"> link, the browser would generate a POST request.</w:t>
       </w:r>
     </w:p>
     <w:p>
@@ -101,7 +101,7 @@
         </w:numPr>
       </w:pPr>
       <w:r>
-        <w:t>???</w:t>
+        <w:t>Including the title attribute in the link declaration would enhance accessibility.</w:t>
       </w:r>
     </w:p>
     <w:p>

</xml_diff>